<commit_message>
Updates to Lab Workbooks
</commit_message>
<xml_diff>
--- a/documentation/Lab1Workbook.docx
+++ b/documentation/Lab1Workbook.docx
@@ -1010,11 +1010,6 @@
           </w:p>
           <w:p>
             <w:pPr>
-              <w:pStyle w:val="ListParagraph"/>
-              <w:numPr>
-                <w:ilvl w:val="0"/>
-                <w:numId w:val="1"/>
-              </w:numPr>
               <w:cnfStyle w:val="000000000000" w:firstRow="0" w:lastRow="0" w:firstColumn="0" w:lastColumn="0" w:oddVBand="0" w:evenVBand="0" w:oddHBand="0" w:evenHBand="0" w:firstRowFirstColumn="0" w:firstRowLastColumn="0" w:lastRowFirstColumn="0" w:lastRowLastColumn="0"/>
             </w:pPr>
             <w:r>
@@ -1030,12 +1025,21 @@
               <w:sym w:font="Wingdings" w:char="F0E0"/>
             </w:r>
             <w:r>
-              <w:t xml:space="preserve"> Manage NuGet Packages for this solution. The NuGet Package Manager Dashboard will display.</w:t>
-            </w:r>
-          </w:p>
-          <w:p>
-            <w:pPr>
-              <w:pStyle w:val="ListParagraph"/>
+              <w:t xml:space="preserve"> </w:t>
+            </w:r>
+            <w:r>
+              <w:t>Package Manager Settings</w:t>
+            </w:r>
+            <w:r>
+              <w:t xml:space="preserve">. The NuGet Package Manager </w:t>
+            </w:r>
+            <w:r>
+              <w:t xml:space="preserve">Settings dialog will appear. Select Package Sources. </w:t>
+            </w:r>
+          </w:p>
+          <w:p>
+            <w:pPr>
+              <w:ind w:left="360"/>
               <w:cnfStyle w:val="000000000000" w:firstRow="0" w:lastRow="0" w:firstColumn="0" w:lastColumn="0" w:oddVBand="0" w:evenVBand="0" w:oddHBand="0" w:evenHBand="0" w:firstRowFirstColumn="0" w:firstRowLastColumn="0" w:lastRowFirstColumn="0" w:lastRowLastColumn="0"/>
             </w:pPr>
           </w:p>
@@ -1050,10 +1054,10 @@
               </w:rPr>
               <w:lastRenderedPageBreak/>
               <w:drawing>
-                <wp:inline distT="0" distB="0" distL="0" distR="0" wp14:anchorId="751D37A2" wp14:editId="7CEC2E92">
-                  <wp:extent cx="4572000" cy="2459675"/>
-                  <wp:effectExtent l="0" t="0" r="0" b="0"/>
-                  <wp:docPr id="10" name="Picture 10"/>
+                <wp:inline distT="0" distB="0" distL="0" distR="0" wp14:anchorId="0BC38676" wp14:editId="670A143D">
+                  <wp:extent cx="3657600" cy="2486161"/>
+                  <wp:effectExtent l="0" t="0" r="0" b="9525"/>
+                  <wp:docPr id="12" name="Picture 12"/>
                   <wp:cNvGraphicFramePr>
                     <a:graphicFrameLocks xmlns:a="http://schemas.openxmlformats.org/drawingml/2006/main" noChangeAspect="1"/>
                   </wp:cNvGraphicFramePr>
@@ -1073,7 +1077,7 @@
                         <pic:spPr>
                           <a:xfrm>
                             <a:off x="0" y="0"/>
-                            <a:ext cx="4572000" cy="2459675"/>
+                            <a:ext cx="3657600" cy="2486161"/>
                           </a:xfrm>
                           <a:prstGeom prst="rect">
                             <a:avLst/>
@@ -1104,12 +1108,592 @@
               <w:cnfStyle w:val="000000000000" w:firstRow="0" w:lastRow="0" w:firstColumn="0" w:lastColumn="0" w:oddVBand="0" w:evenVBand="0" w:oddHBand="0" w:evenHBand="0" w:firstRowFirstColumn="0" w:firstRowLastColumn="0" w:lastRowFirstColumn="0" w:lastRowLastColumn="0"/>
             </w:pPr>
             <w:r>
-              <w:t>Click the Options button in the upper right corner of the manager window to bring up the options dialog</w:t>
-            </w:r>
-          </w:p>
-          <w:p>
-            <w:pPr>
-              <w:ind w:left="360"/>
+              <w:t>To add the NuGet Packages location for this repo, click the + icon to add an additional package location</w:t>
+            </w:r>
+          </w:p>
+          <w:p>
+            <w:pPr>
+              <w:pStyle w:val="ListParagraph"/>
+              <w:numPr>
+                <w:ilvl w:val="0"/>
+                <w:numId w:val="1"/>
+              </w:numPr>
+              <w:cnfStyle w:val="000000000000" w:firstRow="0" w:lastRow="0" w:firstColumn="0" w:lastColumn="0" w:oddVBand="0" w:evenVBand="0" w:oddHBand="0" w:evenHBand="0" w:firstRowFirstColumn="0" w:firstRowLastColumn="0" w:lastRowFirstColumn="0" w:lastRowLastColumn="0"/>
+            </w:pPr>
+            <w:r>
+              <w:t xml:space="preserve">Change the name to something meaningful (D2C2D Packages, for example). </w:t>
+            </w:r>
+          </w:p>
+          <w:p>
+            <w:pPr>
+              <w:pStyle w:val="ListParagraph"/>
+              <w:numPr>
+                <w:ilvl w:val="0"/>
+                <w:numId w:val="1"/>
+              </w:numPr>
+              <w:cnfStyle w:val="000000000000" w:firstRow="0" w:lastRow="0" w:firstColumn="0" w:lastColumn="0" w:oddVBand="0" w:evenVBand="0" w:oddHBand="0" w:evenHBand="0" w:firstRowFirstColumn="0" w:firstRowLastColumn="0" w:lastRowFirstColumn="0" w:lastRowLastColumn="0"/>
+            </w:pPr>
+            <w:r>
+              <w:t xml:space="preserve">Use the ellipse ‘…’ button to navigate to the </w:t>
+            </w:r>
+            <w:proofErr w:type="spellStart"/>
+            <w:r>
+              <w:rPr>
+                <w:i/>
+              </w:rPr>
+              <w:t>NuGets</w:t>
+            </w:r>
+            <w:proofErr w:type="spellEnd"/>
+            <w:r>
+              <w:t xml:space="preserve"> folder at the top level of the repo. </w:t>
+            </w:r>
+          </w:p>
+          <w:p>
+            <w:pPr>
+              <w:pStyle w:val="ListParagraph"/>
+              <w:numPr>
+                <w:ilvl w:val="0"/>
+                <w:numId w:val="1"/>
+              </w:numPr>
+              <w:cnfStyle w:val="000000000000" w:firstRow="0" w:lastRow="0" w:firstColumn="0" w:lastColumn="0" w:oddVBand="0" w:evenVBand="0" w:oddHBand="0" w:evenHBand="0" w:firstRowFirstColumn="0" w:firstRowLastColumn="0" w:lastRowFirstColumn="0" w:lastRowLastColumn="0"/>
+            </w:pPr>
+            <w:r>
+              <w:t>Select the folder, click Update, and then OK. Now you can switch between the online NuGet catalogs and this local NuGet catalog when making NuGet package references. Referencing shared NuGet packages is now fully integrated into your development environment.</w:t>
+            </w:r>
+          </w:p>
+          <w:p>
+            <w:pPr>
+              <w:cnfStyle w:val="000000000000" w:firstRow="0" w:lastRow="0" w:firstColumn="0" w:lastColumn="0" w:oddVBand="0" w:evenVBand="0" w:oddHBand="0" w:evenHBand="0" w:firstRowFirstColumn="0" w:firstRowLastColumn="0" w:lastRowFirstColumn="0" w:lastRowLastColumn="0"/>
+            </w:pPr>
+          </w:p>
+        </w:tc>
+      </w:tr>
+      <w:tr>
+        <w:tc>
+          <w:tcPr>
+            <w:cnfStyle w:val="001000000000" w:firstRow="0" w:lastRow="0" w:firstColumn="1" w:lastColumn="0" w:oddVBand="0" w:evenVBand="0" w:oddHBand="0" w:evenHBand="0" w:firstRowFirstColumn="0" w:firstRowLastColumn="0" w:lastRowFirstColumn="0" w:lastRowLastColumn="0"/>
+            <w:tcW w:w="720" w:type="dxa"/>
+          </w:tcPr>
+          <w:p>
+            <w:r>
+              <w:lastRenderedPageBreak/>
+              <w:t>4</w:t>
+            </w:r>
+          </w:p>
+        </w:tc>
+        <w:tc>
+          <w:tcPr>
+            <w:tcW w:w="8640" w:type="dxa"/>
+          </w:tcPr>
+          <w:p>
+            <w:pPr>
+              <w:cnfStyle w:val="000000000000" w:firstRow="0" w:lastRow="0" w:firstColumn="0" w:lastColumn="0" w:oddVBand="0" w:evenVBand="0" w:oddHBand="0" w:evenHBand="0" w:firstRowFirstColumn="0" w:firstRowLastColumn="0" w:lastRowFirstColumn="0" w:lastRowLastColumn="0"/>
+              <w:rPr>
+                <w:b/>
+              </w:rPr>
+            </w:pPr>
+            <w:r>
+              <w:rPr>
+                <w:b/>
+              </w:rPr>
+              <w:t xml:space="preserve">Configure </w:t>
+            </w:r>
+            <w:r>
+              <w:rPr>
+                <w:b/>
+              </w:rPr>
+              <w:t>Your</w:t>
+            </w:r>
+            <w:r>
+              <w:rPr>
+                <w:b/>
+              </w:rPr>
+              <w:t xml:space="preserve"> Azure PowerShell environment</w:t>
+            </w:r>
+          </w:p>
+        </w:tc>
+      </w:tr>
+      <w:tr>
+        <w:tc>
+          <w:tcPr>
+            <w:cnfStyle w:val="001000000000" w:firstRow="0" w:lastRow="0" w:firstColumn="1" w:lastColumn="0" w:oddVBand="0" w:evenVBand="0" w:oddHBand="0" w:evenHBand="0" w:firstRowFirstColumn="0" w:firstRowLastColumn="0" w:lastRowFirstColumn="0" w:lastRowLastColumn="0"/>
+            <w:tcW w:w="720" w:type="dxa"/>
+          </w:tcPr>
+          <w:p/>
+        </w:tc>
+        <w:tc>
+          <w:tcPr>
+            <w:tcW w:w="8640" w:type="dxa"/>
+          </w:tcPr>
+          <w:p>
+            <w:pPr>
+              <w:cnfStyle w:val="000000000000" w:firstRow="0" w:lastRow="0" w:firstColumn="0" w:lastColumn="0" w:oddVBand="0" w:evenVBand="0" w:oddHBand="0" w:evenHBand="0" w:firstRowFirstColumn="0" w:firstRowLastColumn="0" w:lastRowFirstColumn="0" w:lastRowLastColumn="0"/>
+            </w:pPr>
+          </w:p>
+          <w:p>
+            <w:pPr>
+              <w:cnfStyle w:val="000000000000" w:firstRow="0" w:lastRow="0" w:firstColumn="0" w:lastColumn="0" w:oddVBand="0" w:evenVBand="0" w:oddHBand="0" w:evenHBand="0" w:firstRowFirstColumn="0" w:firstRowLastColumn="0" w:lastRowFirstColumn="0" w:lastRowLastColumn="0"/>
+            </w:pPr>
+            <w:r>
+              <w:t>Run PowerShell console as Administrator</w:t>
+            </w:r>
+            <w:r>
+              <w:t xml:space="preserve"> </w:t>
+            </w:r>
+            <w:r>
+              <w:t>and e</w:t>
+            </w:r>
+            <w:r>
+              <w:t>xecute the following commands. Note: You should only have to do this once</w:t>
+            </w:r>
+            <w:r>
+              <w:t>.</w:t>
+            </w:r>
+          </w:p>
+          <w:p>
+            <w:pPr>
+              <w:cnfStyle w:val="000000000000" w:firstRow="0" w:lastRow="0" w:firstColumn="0" w:lastColumn="0" w:oddVBand="0" w:evenVBand="0" w:oddHBand="0" w:evenHBand="0" w:firstRowFirstColumn="0" w:firstRowLastColumn="0" w:lastRowFirstColumn="0" w:lastRowLastColumn="0"/>
+            </w:pPr>
+          </w:p>
+          <w:p>
+            <w:pPr>
+              <w:pStyle w:val="ListParagraph"/>
+              <w:numPr>
+                <w:ilvl w:val="0"/>
+                <w:numId w:val="5"/>
+              </w:numPr>
+              <w:cnfStyle w:val="000000000000" w:firstRow="0" w:lastRow="0" w:firstColumn="0" w:lastColumn="0" w:oddVBand="0" w:evenVBand="0" w:oddHBand="0" w:evenHBand="0" w:firstRowFirstColumn="0" w:firstRowLastColumn="0" w:lastRowFirstColumn="0" w:lastRowLastColumn="0"/>
+            </w:pPr>
+            <w:r>
+              <w:t>Set-</w:t>
+            </w:r>
+            <w:proofErr w:type="spellStart"/>
+            <w:r>
+              <w:t>Ex</w:t>
+            </w:r>
+            <w:r>
+              <w:t>e</w:t>
+            </w:r>
+            <w:r>
+              <w:t>cutionPolicy</w:t>
+            </w:r>
+            <w:proofErr w:type="spellEnd"/>
+            <w:r>
+              <w:t xml:space="preserve"> Unrestricted</w:t>
+            </w:r>
+          </w:p>
+          <w:p>
+            <w:pPr>
+              <w:pStyle w:val="ListParagraph"/>
+              <w:numPr>
+                <w:ilvl w:val="0"/>
+                <w:numId w:val="5"/>
+              </w:numPr>
+              <w:cnfStyle w:val="000000000000" w:firstRow="0" w:lastRow="0" w:firstColumn="0" w:lastColumn="0" w:oddVBand="0" w:evenVBand="0" w:oddHBand="0" w:evenHBand="0" w:firstRowFirstColumn="0" w:firstRowLastColumn="0" w:lastRowFirstColumn="0" w:lastRowLastColumn="0"/>
+            </w:pPr>
+            <w:r>
+              <w:t xml:space="preserve">Install-Module </w:t>
+            </w:r>
+            <w:proofErr w:type="spellStart"/>
+            <w:r>
+              <w:t>AzureRM</w:t>
+            </w:r>
+            <w:proofErr w:type="spellEnd"/>
+          </w:p>
+          <w:p>
+            <w:pPr>
+              <w:pStyle w:val="ListParagraph"/>
+              <w:numPr>
+                <w:ilvl w:val="0"/>
+                <w:numId w:val="5"/>
+              </w:numPr>
+              <w:cnfStyle w:val="000000000000" w:firstRow="0" w:lastRow="0" w:firstColumn="0" w:lastColumn="0" w:oddVBand="0" w:evenVBand="0" w:oddHBand="0" w:evenHBand="0" w:firstRowFirstColumn="0" w:firstRowLastColumn="0" w:lastRowFirstColumn="0" w:lastRowLastColumn="0"/>
+            </w:pPr>
+            <w:r>
+              <w:t>Install-</w:t>
+            </w:r>
+            <w:proofErr w:type="spellStart"/>
+            <w:r>
+              <w:t>AzureRM</w:t>
+            </w:r>
+            <w:proofErr w:type="spellEnd"/>
+          </w:p>
+          <w:p>
+            <w:pPr>
+              <w:pStyle w:val="ListParagraph"/>
+              <w:numPr>
+                <w:ilvl w:val="0"/>
+                <w:numId w:val="5"/>
+              </w:numPr>
+              <w:cnfStyle w:val="000000000000" w:firstRow="0" w:lastRow="0" w:firstColumn="0" w:lastColumn="0" w:oddVBand="0" w:evenVBand="0" w:oddHBand="0" w:evenHBand="0" w:firstRowFirstColumn="0" w:firstRowLastColumn="0" w:lastRowFirstColumn="0" w:lastRowLastColumn="0"/>
+            </w:pPr>
+            <w:r>
+              <w:t xml:space="preserve">Import-Module </w:t>
+            </w:r>
+            <w:proofErr w:type="spellStart"/>
+            <w:r>
+              <w:t>AzureRM</w:t>
+            </w:r>
+            <w:proofErr w:type="spellEnd"/>
+          </w:p>
+          <w:p>
+            <w:pPr>
+              <w:pStyle w:val="ListParagraph"/>
+              <w:numPr>
+                <w:ilvl w:val="0"/>
+                <w:numId w:val="5"/>
+              </w:numPr>
+              <w:cnfStyle w:val="000000000000" w:firstRow="0" w:lastRow="0" w:firstColumn="0" w:lastColumn="0" w:oddVBand="0" w:evenVBand="0" w:oddHBand="0" w:evenHBand="0" w:firstRowFirstColumn="0" w:firstRowLastColumn="0" w:lastRowFirstColumn="0" w:lastRowLastColumn="0"/>
+            </w:pPr>
+            <w:r>
+              <w:t>Install-Module Azure</w:t>
+            </w:r>
+          </w:p>
+          <w:p>
+            <w:pPr>
+              <w:pStyle w:val="ListParagraph"/>
+              <w:numPr>
+                <w:ilvl w:val="0"/>
+                <w:numId w:val="5"/>
+              </w:numPr>
+              <w:cnfStyle w:val="000000000000" w:firstRow="0" w:lastRow="0" w:firstColumn="0" w:lastColumn="0" w:oddVBand="0" w:evenVBand="0" w:oddHBand="0" w:evenHBand="0" w:firstRowFirstColumn="0" w:firstRowLastColumn="0" w:lastRowFirstColumn="0" w:lastRowLastColumn="0"/>
+            </w:pPr>
+            <w:r>
+              <w:t>Import-Module Azure</w:t>
+            </w:r>
+          </w:p>
+          <w:p>
+            <w:pPr>
+              <w:cnfStyle w:val="000000000000" w:firstRow="0" w:lastRow="0" w:firstColumn="0" w:lastColumn="0" w:oddVBand="0" w:evenVBand="0" w:oddHBand="0" w:evenHBand="0" w:firstRowFirstColumn="0" w:firstRowLastColumn="0" w:lastRowFirstColumn="0" w:lastRowLastColumn="0"/>
+            </w:pPr>
+          </w:p>
+        </w:tc>
+      </w:tr>
+      <w:tr>
+        <w:tc>
+          <w:tcPr>
+            <w:cnfStyle w:val="001000000000" w:firstRow="0" w:lastRow="0" w:firstColumn="1" w:lastColumn="0" w:oddVBand="0" w:evenVBand="0" w:oddHBand="0" w:evenHBand="0" w:firstRowFirstColumn="0" w:firstRowLastColumn="0" w:lastRowFirstColumn="0" w:lastRowLastColumn="0"/>
+            <w:tcW w:w="720" w:type="dxa"/>
+          </w:tcPr>
+          <w:p>
+            <w:r>
+              <w:t>5</w:t>
+            </w:r>
+          </w:p>
+        </w:tc>
+        <w:tc>
+          <w:tcPr>
+            <w:tcW w:w="8640" w:type="dxa"/>
+          </w:tcPr>
+          <w:p>
+            <w:pPr>
+              <w:cnfStyle w:val="000000000000" w:firstRow="0" w:lastRow="0" w:firstColumn="0" w:lastColumn="0" w:oddVBand="0" w:evenVBand="0" w:oddHBand="0" w:evenHBand="0" w:firstRowFirstColumn="0" w:firstRowLastColumn="0" w:lastRowFirstColumn="0" w:lastRowLastColumn="0"/>
+              <w:rPr>
+                <w:b/>
+              </w:rPr>
+            </w:pPr>
+            <w:r>
+              <w:rPr>
+                <w:b/>
+              </w:rPr>
+              <w:t xml:space="preserve">Provision </w:t>
+            </w:r>
+            <w:r>
+              <w:rPr>
+                <w:b/>
+              </w:rPr>
+              <w:t>Foundational Services</w:t>
+            </w:r>
+          </w:p>
+          <w:p>
+            <w:pPr>
+              <w:cnfStyle w:val="000000000000" w:firstRow="0" w:lastRow="0" w:firstColumn="0" w:lastColumn="0" w:oddVBand="0" w:evenVBand="0" w:oddHBand="0" w:evenHBand="0" w:firstRowFirstColumn="0" w:firstRowLastColumn="0" w:lastRowFirstColumn="0" w:lastRowLastColumn="0"/>
+            </w:pPr>
+          </w:p>
+          <w:p>
+            <w:pPr>
+              <w:cnfStyle w:val="000000000000" w:firstRow="0" w:lastRow="0" w:firstColumn="0" w:lastColumn="0" w:oddVBand="0" w:evenVBand="0" w:oddHBand="0" w:evenHBand="0" w:firstRowFirstColumn="0" w:firstRowLastColumn="0" w:lastRowFirstColumn="0" w:lastRowLastColumn="0"/>
+            </w:pPr>
+            <w:r>
+              <w:t xml:space="preserve">Navigate to the </w:t>
+            </w:r>
+            <w:r>
+              <w:rPr>
+                <w:i/>
+              </w:rPr>
+              <w:t>Automation</w:t>
+            </w:r>
+            <w:r>
+              <w:t xml:space="preserve"> folder of the D2C2D repo</w:t>
+            </w:r>
+            <w:r>
+              <w:t xml:space="preserve"> and r</w:t>
+            </w:r>
+            <w:r>
+              <w:t>un the 01-Provision-</w:t>
+            </w:r>
+            <w:r>
+              <w:t>IO</w:t>
+            </w:r>
+            <w:r>
+              <w:t>.ps1 script. Enter the parameters as you are prompted:</w:t>
+            </w:r>
+          </w:p>
+          <w:p>
+            <w:pPr>
+              <w:cnfStyle w:val="000000000000" w:firstRow="0" w:lastRow="0" w:firstColumn="0" w:lastColumn="0" w:oddVBand="0" w:evenVBand="0" w:oddHBand="0" w:evenHBand="0" w:firstRowFirstColumn="0" w:firstRowLastColumn="0" w:lastRowFirstColumn="0" w:lastRowLastColumn="0"/>
+            </w:pPr>
+          </w:p>
+          <w:p>
+            <w:pPr>
+              <w:pStyle w:val="ListParagraph"/>
+              <w:numPr>
+                <w:ilvl w:val="0"/>
+                <w:numId w:val="4"/>
+              </w:numPr>
+              <w:cnfStyle w:val="000000000000" w:firstRow="0" w:lastRow="0" w:firstColumn="0" w:lastColumn="0" w:oddVBand="0" w:evenVBand="0" w:oddHBand="0" w:evenHBand="0" w:firstRowFirstColumn="0" w:firstRowLastColumn="0" w:lastRowFirstColumn="0" w:lastRowLastColumn="0"/>
+            </w:pPr>
+            <w:r>
+              <w:t>.\01-Provision-</w:t>
+            </w:r>
+            <w:r>
+              <w:t>IO</w:t>
+            </w:r>
+          </w:p>
+          <w:p>
+            <w:pPr>
+              <w:ind w:left="720"/>
+              <w:cnfStyle w:val="000000000000" w:firstRow="0" w:lastRow="0" w:firstColumn="0" w:lastColumn="0" w:oddVBand="0" w:evenVBand="0" w:oddHBand="0" w:evenHBand="0" w:firstRowFirstColumn="0" w:firstRowLastColumn="0" w:lastRowFirstColumn="0" w:lastRowLastColumn="0"/>
+            </w:pPr>
+            <w:r>
+              <w:rPr>
+                <w:b/>
+              </w:rPr>
+              <w:t>Subscription</w:t>
+            </w:r>
+            <w:r>
+              <w:t>: [the name of your subscription]</w:t>
+            </w:r>
+          </w:p>
+          <w:p>
+            <w:pPr>
+              <w:ind w:left="720"/>
+              <w:cnfStyle w:val="000000000000" w:firstRow="0" w:lastRow="0" w:firstColumn="0" w:lastColumn="0" w:oddVBand="0" w:evenVBand="0" w:oddHBand="0" w:evenHBand="0" w:firstRowFirstColumn="0" w:firstRowLastColumn="0" w:lastRowFirstColumn="0" w:lastRowLastColumn="0"/>
+            </w:pPr>
+            <w:proofErr w:type="spellStart"/>
+            <w:r>
+              <w:rPr>
+                <w:b/>
+              </w:rPr>
+              <w:t>ResourceGroup</w:t>
+            </w:r>
+            <w:proofErr w:type="spellEnd"/>
+            <w:r>
+              <w:t>: [the name of your resource group, d2c2d for example]</w:t>
+            </w:r>
+          </w:p>
+          <w:p>
+            <w:pPr>
+              <w:ind w:left="720"/>
+              <w:cnfStyle w:val="000000000000" w:firstRow="0" w:lastRow="0" w:firstColumn="0" w:lastColumn="0" w:oddVBand="0" w:evenVBand="0" w:oddHBand="0" w:evenHBand="0" w:firstRowFirstColumn="0" w:firstRowLastColumn="0" w:lastRowFirstColumn="0" w:lastRowLastColumn="0"/>
+            </w:pPr>
+            <w:r>
+              <w:rPr>
+                <w:b/>
+              </w:rPr>
+              <w:t>Azure Location</w:t>
+            </w:r>
+            <w:r>
+              <w:t>: [East US for example]</w:t>
+            </w:r>
+          </w:p>
+          <w:p>
+            <w:pPr>
+              <w:ind w:left="720"/>
+              <w:cnfStyle w:val="000000000000" w:firstRow="0" w:lastRow="0" w:firstColumn="0" w:lastColumn="0" w:oddVBand="0" w:evenVBand="0" w:oddHBand="0" w:evenHBand="0" w:firstRowFirstColumn="0" w:firstRowLastColumn="0" w:lastRowFirstColumn="0" w:lastRowLastColumn="0"/>
+            </w:pPr>
+            <w:r>
+              <w:rPr>
+                <w:b/>
+              </w:rPr>
+              <w:t>Prefix</w:t>
+            </w:r>
+            <w:r>
+              <w:t>: [a unique prefix to be used in the naming of service components]</w:t>
+            </w:r>
+          </w:p>
+          <w:p>
+            <w:pPr>
+              <w:ind w:left="720"/>
+              <w:cnfStyle w:val="000000000000" w:firstRow="0" w:lastRow="0" w:firstColumn="0" w:lastColumn="0" w:oddVBand="0" w:evenVBand="0" w:oddHBand="0" w:evenHBand="0" w:firstRowFirstColumn="0" w:firstRowLastColumn="0" w:lastRowFirstColumn="0" w:lastRowLastColumn="0"/>
+            </w:pPr>
+            <w:r>
+              <w:rPr>
+                <w:b/>
+              </w:rPr>
+              <w:lastRenderedPageBreak/>
+              <w:t>Suffix</w:t>
+            </w:r>
+            <w:r>
+              <w:t xml:space="preserve">: [dev | </w:t>
+            </w:r>
+            <w:proofErr w:type="spellStart"/>
+            <w:r>
+              <w:t>tst</w:t>
+            </w:r>
+            <w:proofErr w:type="spellEnd"/>
+            <w:r>
+              <w:t xml:space="preserve"> | stg | </w:t>
+            </w:r>
+            <w:proofErr w:type="spellStart"/>
+            <w:r>
+              <w:t>prd</w:t>
+            </w:r>
+            <w:proofErr w:type="spellEnd"/>
+            <w:r>
+              <w:t>]</w:t>
+            </w:r>
+          </w:p>
+          <w:p>
+            <w:pPr>
+              <w:cnfStyle w:val="000000000000" w:firstRow="0" w:lastRow="0" w:firstColumn="0" w:lastColumn="0" w:oddVBand="0" w:evenVBand="0" w:oddHBand="0" w:evenHBand="0" w:firstRowFirstColumn="0" w:firstRowLastColumn="0" w:lastRowFirstColumn="0" w:lastRowLastColumn="0"/>
+            </w:pPr>
+          </w:p>
+          <w:p>
+            <w:pPr>
+              <w:cnfStyle w:val="000000000000" w:firstRow="0" w:lastRow="0" w:firstColumn="0" w:lastColumn="0" w:oddVBand="0" w:evenVBand="0" w:oddHBand="0" w:evenHBand="0" w:firstRowFirstColumn="0" w:firstRowLastColumn="0" w:lastRowFirstColumn="0" w:lastRowLastColumn="0"/>
+            </w:pPr>
+            <w:r>
+              <w:t>This script will create:</w:t>
+            </w:r>
+          </w:p>
+          <w:p>
+            <w:pPr>
+              <w:pStyle w:val="ListParagraph"/>
+              <w:numPr>
+                <w:ilvl w:val="0"/>
+                <w:numId w:val="9"/>
+              </w:numPr>
+              <w:cnfStyle w:val="000000000000" w:firstRow="0" w:lastRow="0" w:firstColumn="0" w:lastColumn="0" w:oddVBand="0" w:evenVBand="0" w:oddHBand="0" w:evenHBand="0" w:firstRowFirstColumn="0" w:firstRowLastColumn="0" w:lastRowFirstColumn="0" w:lastRowLastColumn="0"/>
+            </w:pPr>
+            <w:r>
+              <w:t xml:space="preserve">A </w:t>
+            </w:r>
+            <w:r>
+              <w:t>Resource Group</w:t>
+            </w:r>
+          </w:p>
+          <w:p>
+            <w:pPr>
+              <w:pStyle w:val="ListParagraph"/>
+              <w:numPr>
+                <w:ilvl w:val="0"/>
+                <w:numId w:val="9"/>
+              </w:numPr>
+              <w:cnfStyle w:val="000000000000" w:firstRow="0" w:lastRow="0" w:firstColumn="0" w:lastColumn="0" w:oddVBand="0" w:evenVBand="0" w:oddHBand="0" w:evenHBand="0" w:firstRowFirstColumn="0" w:firstRowLastColumn="0" w:lastRowFirstColumn="0" w:lastRowLastColumn="0"/>
+            </w:pPr>
+            <w:r>
+              <w:t xml:space="preserve">A </w:t>
+            </w:r>
+            <w:r>
+              <w:t>Servic</w:t>
+            </w:r>
+            <w:r>
+              <w:t xml:space="preserve">e Bus Namespace and two Queues called </w:t>
+            </w:r>
+            <w:r>
+              <w:t>message and alarms</w:t>
+            </w:r>
+          </w:p>
+          <w:p>
+            <w:pPr>
+              <w:pStyle w:val="ListParagraph"/>
+              <w:numPr>
+                <w:ilvl w:val="0"/>
+                <w:numId w:val="9"/>
+              </w:numPr>
+              <w:cnfStyle w:val="000000000000" w:firstRow="0" w:lastRow="0" w:firstColumn="0" w:lastColumn="0" w:oddVBand="0" w:evenVBand="0" w:oddHBand="0" w:evenHBand="0" w:firstRowFirstColumn="0" w:firstRowLastColumn="0" w:lastRowFirstColumn="0" w:lastRowLastColumn="0"/>
+            </w:pPr>
+            <w:r>
+              <w:t>A</w:t>
+            </w:r>
+            <w:r>
+              <w:t>n instance of DocumentDb</w:t>
+            </w:r>
+          </w:p>
+          <w:p>
+            <w:pPr>
+              <w:pStyle w:val="ListParagraph"/>
+              <w:numPr>
+                <w:ilvl w:val="0"/>
+                <w:numId w:val="9"/>
+              </w:numPr>
+              <w:cnfStyle w:val="000000000000" w:firstRow="0" w:lastRow="0" w:firstColumn="0" w:lastColumn="0" w:oddVBand="0" w:evenVBand="0" w:oddHBand="0" w:evenHBand="0" w:firstRowFirstColumn="0" w:firstRowLastColumn="0" w:lastRowFirstColumn="0" w:lastRowLastColumn="0"/>
+            </w:pPr>
+            <w:r>
+              <w:t>A</w:t>
+            </w:r>
+            <w:r>
+              <w:t>n instance of IoT Hub</w:t>
+            </w:r>
+          </w:p>
+          <w:p>
+            <w:pPr>
+              <w:cnfStyle w:val="000000000000" w:firstRow="0" w:lastRow="0" w:firstColumn="0" w:lastColumn="0" w:oddVBand="0" w:evenVBand="0" w:oddHBand="0" w:evenHBand="0" w:firstRowFirstColumn="0" w:firstRowLastColumn="0" w:lastRowFirstColumn="0" w:lastRowLastColumn="0"/>
+            </w:pPr>
+          </w:p>
+          <w:p>
+            <w:pPr>
+              <w:cnfStyle w:val="000000000000" w:firstRow="0" w:lastRow="0" w:firstColumn="0" w:lastColumn="0" w:oddVBand="0" w:evenVBand="0" w:oddHBand="0" w:evenHBand="0" w:firstRowFirstColumn="0" w:firstRowLastColumn="0" w:lastRowFirstColumn="0" w:lastRowLastColumn="0"/>
+            </w:pPr>
+            <w:r>
+              <w:t xml:space="preserve">The connection strings for these services </w:t>
+            </w:r>
+            <w:r>
+              <w:t>are</w:t>
+            </w:r>
+            <w:r>
+              <w:t xml:space="preserve"> written to a </w:t>
+            </w:r>
+            <w:proofErr w:type="gramStart"/>
+            <w:r>
+              <w:t>JSON  file</w:t>
+            </w:r>
+            <w:proofErr w:type="gramEnd"/>
+            <w:r>
+              <w:t xml:space="preserve"> called provision-</w:t>
+            </w:r>
+            <w:r>
+              <w:t>[</w:t>
+            </w:r>
+            <w:proofErr w:type="spellStart"/>
+            <w:r>
+              <w:t>ResourceGroupName</w:t>
+            </w:r>
+            <w:proofErr w:type="spellEnd"/>
+            <w:r>
+              <w:t>]-</w:t>
+            </w:r>
+            <w:proofErr w:type="spellStart"/>
+            <w:r>
+              <w:t>output.json</w:t>
+            </w:r>
+            <w:proofErr w:type="spellEnd"/>
+            <w:r>
+              <w:t xml:space="preserve"> which is then </w:t>
+            </w:r>
+            <w:r>
+              <w:t xml:space="preserve">parsed </w:t>
+            </w:r>
+            <w:r>
+              <w:t xml:space="preserve">by </w:t>
+            </w:r>
+            <w:r>
+              <w:t>the EnvironmentVariables.ps1 to load these connections strings for use by the other scripts.</w:t>
+            </w:r>
+          </w:p>
+          <w:p>
+            <w:pPr>
               <w:cnfStyle w:val="000000000000" w:firstRow="0" w:lastRow="0" w:firstColumn="0" w:lastColumn="0" w:oddVBand="0" w:evenVBand="0" w:oddHBand="0" w:evenHBand="0" w:firstRowFirstColumn="0" w:firstRowLastColumn="0" w:lastRowFirstColumn="0" w:lastRowLastColumn="0"/>
             </w:pPr>
           </w:p>
@@ -1123,10 +1707,10 @@
                 <w:noProof/>
               </w:rPr>
               <w:drawing>
-                <wp:inline distT="0" distB="0" distL="0" distR="0" wp14:anchorId="0BC38676" wp14:editId="670A143D">
-                  <wp:extent cx="3657600" cy="2486161"/>
-                  <wp:effectExtent l="0" t="0" r="0" b="9525"/>
-                  <wp:docPr id="12" name="Picture 12"/>
+                <wp:inline distT="0" distB="0" distL="0" distR="0" wp14:anchorId="154C9613" wp14:editId="5F2E31D6">
+                  <wp:extent cx="2551691" cy="3137514"/>
+                  <wp:effectExtent l="0" t="0" r="1270" b="6350"/>
+                  <wp:docPr id="1" name="Picture 1"/>
                   <wp:cNvGraphicFramePr>
                     <a:graphicFrameLocks xmlns:a="http://schemas.openxmlformats.org/drawingml/2006/main" noChangeAspect="1"/>
                   </wp:cNvGraphicFramePr>
@@ -1146,7 +1730,7 @@
                         <pic:spPr>
                           <a:xfrm>
                             <a:off x="0" y="0"/>
-                            <a:ext cx="3657600" cy="2486161"/>
+                            <a:ext cx="2556878" cy="3143891"/>
                           </a:xfrm>
                           <a:prstGeom prst="rect">
                             <a:avLst/>
@@ -1163,77 +1747,6 @@
             <w:pPr>
               <w:cnfStyle w:val="000000000000" w:firstRow="0" w:lastRow="0" w:firstColumn="0" w:lastColumn="0" w:oddVBand="0" w:evenVBand="0" w:oddHBand="0" w:evenHBand="0" w:firstRowFirstColumn="0" w:firstRowLastColumn="0" w:lastRowFirstColumn="0" w:lastRowLastColumn="0"/>
             </w:pPr>
-            <w:r>
-              <w:t xml:space="preserve"> </w:t>
-            </w:r>
-          </w:p>
-          <w:p>
-            <w:pPr>
-              <w:pStyle w:val="ListParagraph"/>
-              <w:numPr>
-                <w:ilvl w:val="0"/>
-                <w:numId w:val="1"/>
-              </w:numPr>
-              <w:cnfStyle w:val="000000000000" w:firstRow="0" w:lastRow="0" w:firstColumn="0" w:lastColumn="0" w:oddVBand="0" w:evenVBand="0" w:oddHBand="0" w:evenHBand="0" w:firstRowFirstColumn="0" w:firstRowLastColumn="0" w:lastRowFirstColumn="0" w:lastRowLastColumn="0"/>
-            </w:pPr>
-            <w:r>
-              <w:t>To add the NuGet Packages location for this repo, click the + icon to add an additional package location</w:t>
-            </w:r>
-          </w:p>
-          <w:p>
-            <w:pPr>
-              <w:pStyle w:val="ListParagraph"/>
-              <w:numPr>
-                <w:ilvl w:val="0"/>
-                <w:numId w:val="1"/>
-              </w:numPr>
-              <w:cnfStyle w:val="000000000000" w:firstRow="0" w:lastRow="0" w:firstColumn="0" w:lastColumn="0" w:oddVBand="0" w:evenVBand="0" w:oddHBand="0" w:evenHBand="0" w:firstRowFirstColumn="0" w:firstRowLastColumn="0" w:lastRowFirstColumn="0" w:lastRowLastColumn="0"/>
-            </w:pPr>
-            <w:r>
-              <w:t xml:space="preserve">Change the name to something meaningful (D2C2D Packages, for example). </w:t>
-            </w:r>
-          </w:p>
-          <w:p>
-            <w:pPr>
-              <w:pStyle w:val="ListParagraph"/>
-              <w:numPr>
-                <w:ilvl w:val="0"/>
-                <w:numId w:val="1"/>
-              </w:numPr>
-              <w:cnfStyle w:val="000000000000" w:firstRow="0" w:lastRow="0" w:firstColumn="0" w:lastColumn="0" w:oddVBand="0" w:evenVBand="0" w:oddHBand="0" w:evenHBand="0" w:firstRowFirstColumn="0" w:firstRowLastColumn="0" w:lastRowFirstColumn="0" w:lastRowLastColumn="0"/>
-            </w:pPr>
-            <w:r>
-              <w:t xml:space="preserve">Use the ellipse ‘…’ button to navigate to the </w:t>
-            </w:r>
-            <w:proofErr w:type="spellStart"/>
-            <w:r>
-              <w:rPr>
-                <w:i/>
-              </w:rPr>
-              <w:t>NuGets</w:t>
-            </w:r>
-            <w:proofErr w:type="spellEnd"/>
-            <w:r>
-              <w:t xml:space="preserve"> folder at the top level of the repo. </w:t>
-            </w:r>
-          </w:p>
-          <w:p>
-            <w:pPr>
-              <w:pStyle w:val="ListParagraph"/>
-              <w:numPr>
-                <w:ilvl w:val="0"/>
-                <w:numId w:val="1"/>
-              </w:numPr>
-              <w:cnfStyle w:val="000000000000" w:firstRow="0" w:lastRow="0" w:firstColumn="0" w:lastColumn="0" w:oddVBand="0" w:evenVBand="0" w:oddHBand="0" w:evenHBand="0" w:firstRowFirstColumn="0" w:firstRowLastColumn="0" w:lastRowFirstColumn="0" w:lastRowLastColumn="0"/>
-            </w:pPr>
-            <w:r>
-              <w:t>Select the folder, click Update, and then OK. Now you can switch between the online NuGet catalogs and this local NuGet catalog when making NuGet package references. Referencing shared NuGet packages is now fully integrated into your development environment.</w:t>
-            </w:r>
-          </w:p>
-          <w:p>
-            <w:pPr>
-              <w:cnfStyle w:val="000000000000" w:firstRow="0" w:lastRow="0" w:firstColumn="0" w:lastColumn="0" w:oddVBand="0" w:evenVBand="0" w:oddHBand="0" w:evenHBand="0" w:firstRowFirstColumn="0" w:firstRowLastColumn="0" w:lastRowFirstColumn="0" w:lastRowLastColumn="0"/>
-            </w:pPr>
           </w:p>
         </w:tc>
       </w:tr>
@@ -1246,7 +1759,7 @@
           <w:p>
             <w:r>
               <w:lastRenderedPageBreak/>
-              <w:t>4</w:t>
+              <w:t>6</w:t>
             </w:r>
           </w:p>
         </w:tc>
@@ -1265,269 +1778,23 @@
               <w:rPr>
                 <w:b/>
               </w:rPr>
-              <w:t xml:space="preserve">Configure </w:t>
-            </w:r>
-            <w:r>
-              <w:rPr>
-                <w:b/>
-              </w:rPr>
-              <w:t>Your</w:t>
-            </w:r>
-            <w:r>
-              <w:rPr>
-                <w:b/>
-              </w:rPr>
-              <w:t xml:space="preserve"> Azure PowerShell environment</w:t>
-            </w:r>
-          </w:p>
-        </w:tc>
-      </w:tr>
-      <w:tr>
-        <w:tc>
-          <w:tcPr>
-            <w:cnfStyle w:val="001000000000" w:firstRow="0" w:lastRow="0" w:firstColumn="1" w:lastColumn="0" w:oddVBand="0" w:evenVBand="0" w:oddHBand="0" w:evenHBand="0" w:firstRowFirstColumn="0" w:firstRowLastColumn="0" w:lastRowFirstColumn="0" w:lastRowLastColumn="0"/>
-            <w:tcW w:w="720" w:type="dxa"/>
-          </w:tcPr>
-          <w:p/>
-        </w:tc>
-        <w:tc>
-          <w:tcPr>
-            <w:tcW w:w="8640" w:type="dxa"/>
-          </w:tcPr>
-          <w:p>
-            <w:pPr>
-              <w:cnfStyle w:val="000000000000" w:firstRow="0" w:lastRow="0" w:firstColumn="0" w:lastColumn="0" w:oddVBand="0" w:evenVBand="0" w:oddHBand="0" w:evenHBand="0" w:firstRowFirstColumn="0" w:firstRowLastColumn="0" w:lastRowFirstColumn="0" w:lastRowLastColumn="0"/>
-            </w:pPr>
-          </w:p>
-          <w:p>
-            <w:pPr>
-              <w:pStyle w:val="ListParagraph"/>
-              <w:numPr>
-                <w:ilvl w:val="0"/>
-                <w:numId w:val="1"/>
-              </w:numPr>
-              <w:cnfStyle w:val="000000000000" w:firstRow="0" w:lastRow="0" w:firstColumn="0" w:lastColumn="0" w:oddVBand="0" w:evenVBand="0" w:oddHBand="0" w:evenHBand="0" w:firstRowFirstColumn="0" w:firstRowLastColumn="0" w:lastRowFirstColumn="0" w:lastRowLastColumn="0"/>
-            </w:pPr>
-            <w:r>
-              <w:t>Run PowerShell console as Administrator</w:t>
-            </w:r>
-            <w:r>
-              <w:t xml:space="preserve"> </w:t>
-            </w:r>
-          </w:p>
-          <w:p>
-            <w:pPr>
-              <w:pStyle w:val="ListParagraph"/>
-              <w:numPr>
-                <w:ilvl w:val="0"/>
-                <w:numId w:val="1"/>
-              </w:numPr>
-              <w:cnfStyle w:val="000000000000" w:firstRow="0" w:lastRow="0" w:firstColumn="0" w:lastColumn="0" w:oddVBand="0" w:evenVBand="0" w:oddHBand="0" w:evenHBand="0" w:firstRowFirstColumn="0" w:firstRowLastColumn="0" w:lastRowFirstColumn="0" w:lastRowLastColumn="0"/>
-            </w:pPr>
-            <w:r>
-              <w:t>Execute the following commands. Note: You should only have to do this once</w:t>
-            </w:r>
-          </w:p>
-          <w:p>
-            <w:pPr>
-              <w:cnfStyle w:val="000000000000" w:firstRow="0" w:lastRow="0" w:firstColumn="0" w:lastColumn="0" w:oddVBand="0" w:evenVBand="0" w:oddHBand="0" w:evenHBand="0" w:firstRowFirstColumn="0" w:firstRowLastColumn="0" w:lastRowFirstColumn="0" w:lastRowLastColumn="0"/>
-            </w:pPr>
-          </w:p>
-          <w:p>
-            <w:pPr>
-              <w:pStyle w:val="ListParagraph"/>
-              <w:numPr>
-                <w:ilvl w:val="0"/>
-                <w:numId w:val="5"/>
-              </w:numPr>
-              <w:cnfStyle w:val="000000000000" w:firstRow="0" w:lastRow="0" w:firstColumn="0" w:lastColumn="0" w:oddVBand="0" w:evenVBand="0" w:oddHBand="0" w:evenHBand="0" w:firstRowFirstColumn="0" w:firstRowLastColumn="0" w:lastRowFirstColumn="0" w:lastRowLastColumn="0"/>
-            </w:pPr>
-            <w:r>
-              <w:t>Set-</w:t>
-            </w:r>
-            <w:proofErr w:type="spellStart"/>
-            <w:r>
-              <w:t>Ex</w:t>
-            </w:r>
-            <w:r>
-              <w:t>e</w:t>
-            </w:r>
-            <w:r>
-              <w:t>cutionPolicy</w:t>
-            </w:r>
-            <w:proofErr w:type="spellEnd"/>
-            <w:r>
-              <w:t xml:space="preserve"> Unrestricted</w:t>
-            </w:r>
-          </w:p>
-          <w:p>
-            <w:pPr>
-              <w:pStyle w:val="ListParagraph"/>
-              <w:numPr>
-                <w:ilvl w:val="0"/>
-                <w:numId w:val="5"/>
-              </w:numPr>
-              <w:cnfStyle w:val="000000000000" w:firstRow="0" w:lastRow="0" w:firstColumn="0" w:lastColumn="0" w:oddVBand="0" w:evenVBand="0" w:oddHBand="0" w:evenHBand="0" w:firstRowFirstColumn="0" w:firstRowLastColumn="0" w:lastRowFirstColumn="0" w:lastRowLastColumn="0"/>
-            </w:pPr>
-            <w:r>
-              <w:t xml:space="preserve">Install-Module </w:t>
-            </w:r>
-            <w:proofErr w:type="spellStart"/>
-            <w:r>
-              <w:t>AzureRM</w:t>
-            </w:r>
-            <w:proofErr w:type="spellEnd"/>
-          </w:p>
-          <w:p>
-            <w:pPr>
-              <w:pStyle w:val="ListParagraph"/>
-              <w:numPr>
-                <w:ilvl w:val="0"/>
-                <w:numId w:val="5"/>
-              </w:numPr>
-              <w:cnfStyle w:val="000000000000" w:firstRow="0" w:lastRow="0" w:firstColumn="0" w:lastColumn="0" w:oddVBand="0" w:evenVBand="0" w:oddHBand="0" w:evenHBand="0" w:firstRowFirstColumn="0" w:firstRowLastColumn="0" w:lastRowFirstColumn="0" w:lastRowLastColumn="0"/>
-            </w:pPr>
-            <w:r>
-              <w:t>Install-</w:t>
-            </w:r>
-            <w:proofErr w:type="spellStart"/>
-            <w:r>
-              <w:t>AzureRM</w:t>
-            </w:r>
-            <w:proofErr w:type="spellEnd"/>
-          </w:p>
-          <w:p>
-            <w:pPr>
-              <w:pStyle w:val="ListParagraph"/>
-              <w:numPr>
-                <w:ilvl w:val="0"/>
-                <w:numId w:val="5"/>
-              </w:numPr>
-              <w:cnfStyle w:val="000000000000" w:firstRow="0" w:lastRow="0" w:firstColumn="0" w:lastColumn="0" w:oddVBand="0" w:evenVBand="0" w:oddHBand="0" w:evenHBand="0" w:firstRowFirstColumn="0" w:firstRowLastColumn="0" w:lastRowFirstColumn="0" w:lastRowLastColumn="0"/>
-            </w:pPr>
-            <w:r>
-              <w:t xml:space="preserve">Import-Module </w:t>
-            </w:r>
-            <w:proofErr w:type="spellStart"/>
-            <w:r>
-              <w:t>AzureRM</w:t>
-            </w:r>
-            <w:proofErr w:type="spellEnd"/>
-          </w:p>
-          <w:p>
-            <w:pPr>
-              <w:pStyle w:val="ListParagraph"/>
-              <w:numPr>
-                <w:ilvl w:val="0"/>
-                <w:numId w:val="5"/>
-              </w:numPr>
-              <w:cnfStyle w:val="000000000000" w:firstRow="0" w:lastRow="0" w:firstColumn="0" w:lastColumn="0" w:oddVBand="0" w:evenVBand="0" w:oddHBand="0" w:evenHBand="0" w:firstRowFirstColumn="0" w:firstRowLastColumn="0" w:lastRowFirstColumn="0" w:lastRowLastColumn="0"/>
-            </w:pPr>
-            <w:r>
-              <w:t>Install-Module Azure</w:t>
-            </w:r>
-          </w:p>
-          <w:p>
-            <w:pPr>
-              <w:pStyle w:val="ListParagraph"/>
-              <w:numPr>
-                <w:ilvl w:val="0"/>
-                <w:numId w:val="5"/>
-              </w:numPr>
-              <w:cnfStyle w:val="000000000000" w:firstRow="0" w:lastRow="0" w:firstColumn="0" w:lastColumn="0" w:oddVBand="0" w:evenVBand="0" w:oddHBand="0" w:evenHBand="0" w:firstRowFirstColumn="0" w:firstRowLastColumn="0" w:lastRowFirstColumn="0" w:lastRowLastColumn="0"/>
-            </w:pPr>
-            <w:r>
-              <w:t>Import-Module Azure</w:t>
-            </w:r>
-          </w:p>
-          <w:p>
-            <w:pPr>
-              <w:cnfStyle w:val="000000000000" w:firstRow="0" w:lastRow="0" w:firstColumn="0" w:lastColumn="0" w:oddVBand="0" w:evenVBand="0" w:oddHBand="0" w:evenHBand="0" w:firstRowFirstColumn="0" w:firstRowLastColumn="0" w:lastRowFirstColumn="0" w:lastRowLastColumn="0"/>
-            </w:pPr>
-          </w:p>
-        </w:tc>
-      </w:tr>
-      <w:tr>
-        <w:tc>
-          <w:tcPr>
-            <w:cnfStyle w:val="001000000000" w:firstRow="0" w:lastRow="0" w:firstColumn="1" w:lastColumn="0" w:oddVBand="0" w:evenVBand="0" w:oddHBand="0" w:evenHBand="0" w:firstRowFirstColumn="0" w:firstRowLastColumn="0" w:lastRowFirstColumn="0" w:lastRowLastColumn="0"/>
-            <w:tcW w:w="720" w:type="dxa"/>
-          </w:tcPr>
-          <w:p>
-            <w:r>
-              <w:lastRenderedPageBreak/>
-              <w:t>5</w:t>
-            </w:r>
-          </w:p>
-        </w:tc>
-        <w:tc>
-          <w:tcPr>
-            <w:tcW w:w="8640" w:type="dxa"/>
-          </w:tcPr>
-          <w:p>
-            <w:pPr>
-              <w:cnfStyle w:val="000000000000" w:firstRow="0" w:lastRow="0" w:firstColumn="0" w:lastColumn="0" w:oddVBand="0" w:evenVBand="0" w:oddHBand="0" w:evenHBand="0" w:firstRowFirstColumn="0" w:firstRowLastColumn="0" w:lastRowFirstColumn="0" w:lastRowLastColumn="0"/>
-              <w:rPr>
-                <w:b/>
-              </w:rPr>
-            </w:pPr>
-            <w:r>
-              <w:rPr>
-                <w:b/>
-              </w:rPr>
-              <w:t xml:space="preserve">Provision </w:t>
-            </w:r>
-            <w:r>
-              <w:rPr>
-                <w:b/>
-              </w:rPr>
-              <w:t>Foundational Services</w:t>
-            </w:r>
-          </w:p>
-          <w:p>
-            <w:pPr>
-              <w:cnfStyle w:val="000000000000" w:firstRow="0" w:lastRow="0" w:firstColumn="0" w:lastColumn="0" w:oddVBand="0" w:evenVBand="0" w:oddHBand="0" w:evenHBand="0" w:firstRowFirstColumn="0" w:firstRowLastColumn="0" w:lastRowFirstColumn="0" w:lastRowLastColumn="0"/>
-            </w:pPr>
-          </w:p>
-          <w:p>
-            <w:pPr>
-              <w:pStyle w:val="ListParagraph"/>
-              <w:numPr>
-                <w:ilvl w:val="0"/>
-                <w:numId w:val="1"/>
-              </w:numPr>
-              <w:cnfStyle w:val="000000000000" w:firstRow="0" w:lastRow="0" w:firstColumn="0" w:lastColumn="0" w:oddVBand="0" w:evenVBand="0" w:oddHBand="0" w:evenHBand="0" w:firstRowFirstColumn="0" w:firstRowLastColumn="0" w:lastRowFirstColumn="0" w:lastRowLastColumn="0"/>
-            </w:pPr>
-            <w:r>
-              <w:t xml:space="preserve">Navigate to the </w:t>
-            </w:r>
-            <w:r>
-              <w:rPr>
-                <w:i/>
-              </w:rPr>
-              <w:t>Automation</w:t>
-            </w:r>
-            <w:r>
-              <w:t xml:space="preserve"> folder of the D2C2D repo</w:t>
-            </w:r>
-          </w:p>
-          <w:p>
-            <w:pPr>
-              <w:pStyle w:val="ListParagraph"/>
-              <w:numPr>
-                <w:ilvl w:val="0"/>
-                <w:numId w:val="1"/>
-              </w:numPr>
-              <w:cnfStyle w:val="000000000000" w:firstRow="0" w:lastRow="0" w:firstColumn="0" w:lastColumn="0" w:oddVBand="0" w:evenVBand="0" w:oddHBand="0" w:evenHBand="0" w:firstRowFirstColumn="0" w:firstRowLastColumn="0" w:lastRowFirstColumn="0" w:lastRowLastColumn="0"/>
-            </w:pPr>
-            <w:r>
-              <w:t>Run the 01-Provision-</w:t>
-            </w:r>
-            <w:r>
-              <w:t>IO</w:t>
-            </w:r>
-            <w:r>
-              <w:t>.ps1 script. Enter the parameters as you are prompted:</w:t>
+              <w:t>Provision API Management</w:t>
+            </w:r>
+          </w:p>
+          <w:p>
+            <w:pPr>
+              <w:cnfStyle w:val="000000000000" w:firstRow="0" w:lastRow="0" w:firstColumn="0" w:lastColumn="0" w:oddVBand="0" w:evenVBand="0" w:oddHBand="0" w:evenHBand="0" w:firstRowFirstColumn="0" w:firstRowLastColumn="0" w:lastRowFirstColumn="0" w:lastRowLastColumn="0"/>
+            </w:pPr>
+          </w:p>
+          <w:p>
+            <w:pPr>
+              <w:cnfStyle w:val="000000000000" w:firstRow="0" w:lastRow="0" w:firstColumn="0" w:lastColumn="0" w:oddVBand="0" w:evenVBand="0" w:oddHBand="0" w:evenHBand="0" w:firstRowFirstColumn="0" w:firstRowLastColumn="0" w:lastRowFirstColumn="0" w:lastRowLastColumn="0"/>
+            </w:pPr>
+            <w:r>
+              <w:t>Run the 02-</w:t>
+            </w:r>
+            <w:r>
+              <w:t>Provision-APIManagement.ps1 script and provide the parameters as prompted:</w:t>
             </w:r>
           </w:p>
           <w:p>
@@ -1545,10 +1812,10 @@
               <w:cnfStyle w:val="000000000000" w:firstRow="0" w:lastRow="0" w:firstColumn="0" w:lastColumn="0" w:oddVBand="0" w:evenVBand="0" w:oddHBand="0" w:evenHBand="0" w:firstRowFirstColumn="0" w:firstRowLastColumn="0" w:lastRowFirstColumn="0" w:lastRowLastColumn="0"/>
             </w:pPr>
             <w:r>
-              <w:t>.\01-Provision-</w:t>
-            </w:r>
-            <w:r>
-              <w:t>IO</w:t>
+              <w:t>.\02</w:t>
+            </w:r>
+            <w:r>
+              <w:t>-Provision- APIManagement.ps1</w:t>
             </w:r>
           </w:p>
           <w:p>
@@ -1571,10 +1838,27 @@
               <w:ind w:left="720"/>
               <w:cnfStyle w:val="000000000000" w:firstRow="0" w:lastRow="0" w:firstColumn="0" w:lastColumn="0" w:oddVBand="0" w:evenVBand="0" w:oddHBand="0" w:evenHBand="0" w:firstRowFirstColumn="0" w:firstRowLastColumn="0" w:lastRowFirstColumn="0" w:lastRowLastColumn="0"/>
             </w:pPr>
+            <w:proofErr w:type="spellStart"/>
             <w:r>
               <w:rPr>
                 <w:b/>
               </w:rPr>
+              <w:t>ResourceGroup</w:t>
+            </w:r>
+            <w:proofErr w:type="spellEnd"/>
+            <w:r>
+              <w:t>: [the name of your resource group, d2c2d for example]</w:t>
+            </w:r>
+          </w:p>
+          <w:p>
+            <w:pPr>
+              <w:ind w:left="720"/>
+              <w:cnfStyle w:val="000000000000" w:firstRow="0" w:lastRow="0" w:firstColumn="0" w:lastColumn="0" w:oddVBand="0" w:evenVBand="0" w:oddHBand="0" w:evenHBand="0" w:firstRowFirstColumn="0" w:firstRowLastColumn="0" w:lastRowFirstColumn="0" w:lastRowLastColumn="0"/>
+            </w:pPr>
+            <w:r>
+              <w:rPr>
+                <w:b/>
+              </w:rPr>
               <w:t>Azure Location</w:t>
             </w:r>
             <w:r>
@@ -1629,336 +1913,58 @@
           </w:p>
           <w:p>
             <w:pPr>
-              <w:cnfStyle w:val="000000000000" w:firstRow="0" w:lastRow="0" w:firstColumn="0" w:lastColumn="0" w:oddVBand="0" w:evenVBand="0" w:oddHBand="0" w:evenHBand="0" w:firstRowFirstColumn="0" w:firstRowLastColumn="0" w:lastRowFirstColumn="0" w:lastRowLastColumn="0"/>
-            </w:pPr>
-          </w:p>
-          <w:p>
-            <w:pPr>
-              <w:cnfStyle w:val="000000000000" w:firstRow="0" w:lastRow="0" w:firstColumn="0" w:lastColumn="0" w:oddVBand="0" w:evenVBand="0" w:oddHBand="0" w:evenHBand="0" w:firstRowFirstColumn="0" w:firstRowLastColumn="0" w:lastRowFirstColumn="0" w:lastRowLastColumn="0"/>
-            </w:pPr>
-            <w:r>
-              <w:t>This script will create:</w:t>
-            </w:r>
-          </w:p>
-          <w:p>
-            <w:pPr>
-              <w:pStyle w:val="ListParagraph"/>
-              <w:numPr>
-                <w:ilvl w:val="0"/>
-                <w:numId w:val="9"/>
-              </w:numPr>
-              <w:cnfStyle w:val="000000000000" w:firstRow="0" w:lastRow="0" w:firstColumn="0" w:lastColumn="0" w:oddVBand="0" w:evenVBand="0" w:oddHBand="0" w:evenHBand="0" w:firstRowFirstColumn="0" w:firstRowLastColumn="0" w:lastRowFirstColumn="0" w:lastRowLastColumn="0"/>
-            </w:pPr>
+              <w:ind w:left="720"/>
+              <w:cnfStyle w:val="000000000000" w:firstRow="0" w:lastRow="0" w:firstColumn="0" w:lastColumn="0" w:oddVBand="0" w:evenVBand="0" w:oddHBand="0" w:evenHBand="0" w:firstRowFirstColumn="0" w:firstRowLastColumn="0" w:lastRowFirstColumn="0" w:lastRowLastColumn="0"/>
+              <w:rPr>
+                <w:b/>
+              </w:rPr>
+            </w:pPr>
+            <w:proofErr w:type="spellStart"/>
+            <w:r>
+              <w:rPr>
+                <w:b/>
+              </w:rPr>
+              <w:t>APIAdminEmail</w:t>
+            </w:r>
+            <w:proofErr w:type="spellEnd"/>
+            <w:r>
+              <w:rPr>
+                <w:b/>
+              </w:rPr>
+              <w:t xml:space="preserve">: </w:t>
+            </w:r>
+            <w:r>
+              <w:t>[</w:t>
+            </w:r>
+            <w:r>
+              <w:t>your</w:t>
+            </w:r>
+            <w:r>
+              <w:t xml:space="preserve"> email]</w:t>
+            </w:r>
+          </w:p>
+          <w:p>
+            <w:pPr>
+              <w:ind w:left="720"/>
+              <w:cnfStyle w:val="000000000000" w:firstRow="0" w:lastRow="0" w:firstColumn="0" w:lastColumn="0" w:oddVBand="0" w:evenVBand="0" w:oddHBand="0" w:evenHBand="0" w:firstRowFirstColumn="0" w:firstRowLastColumn="0" w:lastRowFirstColumn="0" w:lastRowLastColumn="0"/>
+            </w:pPr>
+          </w:p>
+          <w:p>
+            <w:pPr>
+              <w:cnfStyle w:val="000000000000" w:firstRow="0" w:lastRow="0" w:firstColumn="0" w:lastColumn="0" w:oddVBand="0" w:evenVBand="0" w:oddHBand="0" w:evenHBand="0" w:firstRowFirstColumn="0" w:firstRowLastColumn="0" w:lastRowFirstColumn="0" w:lastRowLastColumn="0"/>
+            </w:pPr>
+            <w:r>
+              <w:t xml:space="preserve">This script will create an instance of </w:t>
+            </w:r>
+            <w:r>
+              <w:t>API</w:t>
+            </w:r>
             <w:r>
               <w:t xml:space="preserve"> </w:t>
             </w:r>
             <w:r>
-              <w:t xml:space="preserve">A </w:t>
-            </w:r>
-            <w:r>
-              <w:t>Resource Group</w:t>
-            </w:r>
-          </w:p>
-          <w:p>
-            <w:pPr>
-              <w:pStyle w:val="ListParagraph"/>
-              <w:numPr>
-                <w:ilvl w:val="0"/>
-                <w:numId w:val="9"/>
-              </w:numPr>
-              <w:cnfStyle w:val="000000000000" w:firstRow="0" w:lastRow="0" w:firstColumn="0" w:lastColumn="0" w:oddVBand="0" w:evenVBand="0" w:oddHBand="0" w:evenHBand="0" w:firstRowFirstColumn="0" w:firstRowLastColumn="0" w:lastRowFirstColumn="0" w:lastRowLastColumn="0"/>
-            </w:pPr>
-            <w:r>
-              <w:t xml:space="preserve">A </w:t>
-            </w:r>
-            <w:r>
-              <w:t>Service Bus Namespace and two Queues, message and alarms</w:t>
-            </w:r>
-          </w:p>
-          <w:p>
-            <w:pPr>
-              <w:pStyle w:val="ListParagraph"/>
-              <w:numPr>
-                <w:ilvl w:val="0"/>
-                <w:numId w:val="9"/>
-              </w:numPr>
-              <w:cnfStyle w:val="000000000000" w:firstRow="0" w:lastRow="0" w:firstColumn="0" w:lastColumn="0" w:oddVBand="0" w:evenVBand="0" w:oddHBand="0" w:evenHBand="0" w:firstRowFirstColumn="0" w:firstRowLastColumn="0" w:lastRowFirstColumn="0" w:lastRowLastColumn="0"/>
-            </w:pPr>
-            <w:r>
-              <w:t>A</w:t>
-            </w:r>
-            <w:r>
-              <w:t>n instance of DocumentDb</w:t>
-            </w:r>
-          </w:p>
-          <w:p>
-            <w:pPr>
-              <w:pStyle w:val="ListParagraph"/>
-              <w:numPr>
-                <w:ilvl w:val="0"/>
-                <w:numId w:val="9"/>
-              </w:numPr>
-              <w:cnfStyle w:val="000000000000" w:firstRow="0" w:lastRow="0" w:firstColumn="0" w:lastColumn="0" w:oddVBand="0" w:evenVBand="0" w:oddHBand="0" w:evenHBand="0" w:firstRowFirstColumn="0" w:firstRowLastColumn="0" w:lastRowFirstColumn="0" w:lastRowLastColumn="0"/>
-            </w:pPr>
-            <w:r>
-              <w:t>A</w:t>
-            </w:r>
-            <w:r>
-              <w:t>n instance of IoT Hub</w:t>
-            </w:r>
-          </w:p>
-          <w:p>
-            <w:pPr>
-              <w:cnfStyle w:val="000000000000" w:firstRow="0" w:lastRow="0" w:firstColumn="0" w:lastColumn="0" w:oddVBand="0" w:evenVBand="0" w:oddHBand="0" w:evenHBand="0" w:firstRowFirstColumn="0" w:firstRowLastColumn="0" w:lastRowFirstColumn="0" w:lastRowLastColumn="0"/>
-            </w:pPr>
-          </w:p>
-          <w:p>
-            <w:pPr>
-              <w:cnfStyle w:val="000000000000" w:firstRow="0" w:lastRow="0" w:firstColumn="0" w:lastColumn="0" w:oddVBand="0" w:evenVBand="0" w:oddHBand="0" w:evenHBand="0" w:firstRowFirstColumn="0" w:firstRowLastColumn="0" w:lastRowFirstColumn="0" w:lastRowLastColumn="0"/>
-            </w:pPr>
-            <w:r>
-              <w:t xml:space="preserve">The connection strings for these services is written to a </w:t>
-            </w:r>
-            <w:proofErr w:type="gramStart"/>
-            <w:r>
-              <w:t>JSON  file</w:t>
-            </w:r>
-            <w:proofErr w:type="gramEnd"/>
-            <w:r>
-              <w:t xml:space="preserve"> called provision-</w:t>
-            </w:r>
-            <w:proofErr w:type="spellStart"/>
-            <w:r>
-              <w:t>output.json</w:t>
-            </w:r>
-            <w:proofErr w:type="spellEnd"/>
-            <w:r>
-              <w:t xml:space="preserve"> which is then used by other scripts that leverage the connection strings.</w:t>
-            </w:r>
-          </w:p>
-          <w:p>
-            <w:pPr>
-              <w:cnfStyle w:val="000000000000" w:firstRow="0" w:lastRow="0" w:firstColumn="0" w:lastColumn="0" w:oddVBand="0" w:evenVBand="0" w:oddHBand="0" w:evenHBand="0" w:firstRowFirstColumn="0" w:firstRowLastColumn="0" w:lastRowFirstColumn="0" w:lastRowLastColumn="0"/>
-            </w:pPr>
-          </w:p>
-          <w:p>
-            <w:pPr>
-              <w:cnfStyle w:val="000000000000" w:firstRow="0" w:lastRow="0" w:firstColumn="0" w:lastColumn="0" w:oddVBand="0" w:evenVBand="0" w:oddHBand="0" w:evenHBand="0" w:firstRowFirstColumn="0" w:firstRowLastColumn="0" w:lastRowFirstColumn="0" w:lastRowLastColumn="0"/>
-            </w:pPr>
-          </w:p>
-          <w:p>
-            <w:pPr>
-              <w:cnfStyle w:val="000000000000" w:firstRow="0" w:lastRow="0" w:firstColumn="0" w:lastColumn="0" w:oddVBand="0" w:evenVBand="0" w:oddHBand="0" w:evenHBand="0" w:firstRowFirstColumn="0" w:firstRowLastColumn="0" w:lastRowFirstColumn="0" w:lastRowLastColumn="0"/>
-            </w:pPr>
-          </w:p>
-        </w:tc>
-      </w:tr>
-      <w:tr>
-        <w:tc>
-          <w:tcPr>
-            <w:cnfStyle w:val="001000000000" w:firstRow="0" w:lastRow="0" w:firstColumn="1" w:lastColumn="0" w:oddVBand="0" w:evenVBand="0" w:oddHBand="0" w:evenHBand="0" w:firstRowFirstColumn="0" w:firstRowLastColumn="0" w:lastRowFirstColumn="0" w:lastRowLastColumn="0"/>
-            <w:tcW w:w="720" w:type="dxa"/>
-          </w:tcPr>
-          <w:p>
-            <w:r>
-              <w:t>6</w:t>
-            </w:r>
-          </w:p>
-        </w:tc>
-        <w:tc>
-          <w:tcPr>
-            <w:tcW w:w="8640" w:type="dxa"/>
-          </w:tcPr>
-          <w:p>
-            <w:pPr>
-              <w:cnfStyle w:val="000000000000" w:firstRow="0" w:lastRow="0" w:firstColumn="0" w:lastColumn="0" w:oddVBand="0" w:evenVBand="0" w:oddHBand="0" w:evenHBand="0" w:firstRowFirstColumn="0" w:firstRowLastColumn="0" w:lastRowFirstColumn="0" w:lastRowLastColumn="0"/>
-              <w:rPr>
-                <w:b/>
-              </w:rPr>
-            </w:pPr>
-            <w:r>
-              <w:rPr>
-                <w:b/>
-              </w:rPr>
-              <w:t>Provision API Management</w:t>
-            </w:r>
-          </w:p>
-          <w:p>
-            <w:pPr>
-              <w:cnfStyle w:val="000000000000" w:firstRow="0" w:lastRow="0" w:firstColumn="0" w:lastColumn="0" w:oddVBand="0" w:evenVBand="0" w:oddHBand="0" w:evenHBand="0" w:firstRowFirstColumn="0" w:firstRowLastColumn="0" w:lastRowFirstColumn="0" w:lastRowLastColumn="0"/>
-            </w:pPr>
-          </w:p>
-          <w:p>
-            <w:pPr>
-              <w:pStyle w:val="ListParagraph"/>
-              <w:numPr>
-                <w:ilvl w:val="0"/>
-                <w:numId w:val="1"/>
-              </w:numPr>
-              <w:cnfStyle w:val="000000000000" w:firstRow="0" w:lastRow="0" w:firstColumn="0" w:lastColumn="0" w:oddVBand="0" w:evenVBand="0" w:oddHBand="0" w:evenHBand="0" w:firstRowFirstColumn="0" w:firstRowLastColumn="0" w:lastRowFirstColumn="0" w:lastRowLastColumn="0"/>
-            </w:pPr>
-            <w:r>
-              <w:t>Run the 05-Provision-APIManagement.ps1 script and provide the parameters as prompted:</w:t>
-            </w:r>
-          </w:p>
-          <w:p>
-            <w:pPr>
-              <w:cnfStyle w:val="000000000000" w:firstRow="0" w:lastRow="0" w:firstColumn="0" w:lastColumn="0" w:oddVBand="0" w:evenVBand="0" w:oddHBand="0" w:evenHBand="0" w:firstRowFirstColumn="0" w:firstRowLastColumn="0" w:lastRowFirstColumn="0" w:lastRowLastColumn="0"/>
-            </w:pPr>
-          </w:p>
-          <w:p>
-            <w:pPr>
-              <w:pStyle w:val="ListParagraph"/>
-              <w:numPr>
-                <w:ilvl w:val="0"/>
-                <w:numId w:val="4"/>
-              </w:numPr>
-              <w:cnfStyle w:val="000000000000" w:firstRow="0" w:lastRow="0" w:firstColumn="0" w:lastColumn="0" w:oddVBand="0" w:evenVBand="0" w:oddHBand="0" w:evenHBand="0" w:firstRowFirstColumn="0" w:firstRowLastColumn="0" w:lastRowFirstColumn="0" w:lastRowLastColumn="0"/>
-            </w:pPr>
-            <w:r>
-              <w:t>.\02</w:t>
-            </w:r>
-            <w:r>
-              <w:t>-Provision- APIManagement.ps1</w:t>
-            </w:r>
-          </w:p>
-          <w:p>
-            <w:pPr>
-              <w:ind w:left="720"/>
-              <w:cnfStyle w:val="000000000000" w:firstRow="0" w:lastRow="0" w:firstColumn="0" w:lastColumn="0" w:oddVBand="0" w:evenVBand="0" w:oddHBand="0" w:evenHBand="0" w:firstRowFirstColumn="0" w:firstRowLastColumn="0" w:lastRowFirstColumn="0" w:lastRowLastColumn="0"/>
-            </w:pPr>
-            <w:r>
-              <w:rPr>
-                <w:b/>
-              </w:rPr>
-              <w:t>Subscription</w:t>
-            </w:r>
-            <w:r>
-              <w:t>: [the name of your subscription]</w:t>
-            </w:r>
-          </w:p>
-          <w:p>
-            <w:pPr>
-              <w:ind w:left="720"/>
-              <w:cnfStyle w:val="000000000000" w:firstRow="0" w:lastRow="0" w:firstColumn="0" w:lastColumn="0" w:oddVBand="0" w:evenVBand="0" w:oddHBand="0" w:evenHBand="0" w:firstRowFirstColumn="0" w:firstRowLastColumn="0" w:lastRowFirstColumn="0" w:lastRowLastColumn="0"/>
-            </w:pPr>
-            <w:proofErr w:type="spellStart"/>
-            <w:r>
-              <w:rPr>
-                <w:b/>
-              </w:rPr>
-              <w:t>ResourceGroup</w:t>
-            </w:r>
-            <w:proofErr w:type="spellEnd"/>
-            <w:r>
-              <w:t>: [the name of your resource group, d2c2d for example]</w:t>
-            </w:r>
-          </w:p>
-          <w:p>
-            <w:pPr>
-              <w:ind w:left="720"/>
-              <w:cnfStyle w:val="000000000000" w:firstRow="0" w:lastRow="0" w:firstColumn="0" w:lastColumn="0" w:oddVBand="0" w:evenVBand="0" w:oddHBand="0" w:evenHBand="0" w:firstRowFirstColumn="0" w:firstRowLastColumn="0" w:lastRowFirstColumn="0" w:lastRowLastColumn="0"/>
-            </w:pPr>
-            <w:r>
-              <w:rPr>
-                <w:b/>
-              </w:rPr>
-              <w:t>Azure Location</w:t>
-            </w:r>
-            <w:r>
-              <w:t>: [East US for example]</w:t>
-            </w:r>
-          </w:p>
-          <w:p>
-            <w:pPr>
-              <w:ind w:left="720"/>
-              <w:cnfStyle w:val="000000000000" w:firstRow="0" w:lastRow="0" w:firstColumn="0" w:lastColumn="0" w:oddVBand="0" w:evenVBand="0" w:oddHBand="0" w:evenHBand="0" w:firstRowFirstColumn="0" w:firstRowLastColumn="0" w:lastRowFirstColumn="0" w:lastRowLastColumn="0"/>
-            </w:pPr>
-            <w:r>
-              <w:rPr>
-                <w:b/>
-              </w:rPr>
-              <w:t>Prefix</w:t>
-            </w:r>
-            <w:r>
-              <w:t>: [a unique prefix to be used in the naming of service components]</w:t>
-            </w:r>
-          </w:p>
-          <w:p>
-            <w:pPr>
-              <w:ind w:left="720"/>
-              <w:cnfStyle w:val="000000000000" w:firstRow="0" w:lastRow="0" w:firstColumn="0" w:lastColumn="0" w:oddVBand="0" w:evenVBand="0" w:oddHBand="0" w:evenHBand="0" w:firstRowFirstColumn="0" w:firstRowLastColumn="0" w:lastRowFirstColumn="0" w:lastRowLastColumn="0"/>
-            </w:pPr>
-            <w:r>
-              <w:rPr>
-                <w:b/>
-              </w:rPr>
-              <w:t>Suffix</w:t>
-            </w:r>
-            <w:r>
-              <w:t xml:space="preserve">: [dev | </w:t>
-            </w:r>
-            <w:proofErr w:type="spellStart"/>
-            <w:r>
-              <w:t>tst</w:t>
-            </w:r>
-            <w:proofErr w:type="spellEnd"/>
-            <w:r>
-              <w:t xml:space="preserve"> | stg | </w:t>
-            </w:r>
-            <w:proofErr w:type="spellStart"/>
-            <w:r>
-              <w:t>prd</w:t>
-            </w:r>
-            <w:proofErr w:type="spellEnd"/>
-            <w:r>
-              <w:t>]</w:t>
-            </w:r>
-          </w:p>
-          <w:p>
-            <w:pPr>
-              <w:ind w:left="720"/>
-              <w:cnfStyle w:val="000000000000" w:firstRow="0" w:lastRow="0" w:firstColumn="0" w:lastColumn="0" w:oddVBand="0" w:evenVBand="0" w:oddHBand="0" w:evenHBand="0" w:firstRowFirstColumn="0" w:firstRowLastColumn="0" w:lastRowFirstColumn="0" w:lastRowLastColumn="0"/>
-              <w:rPr>
-                <w:b/>
-              </w:rPr>
-            </w:pPr>
-            <w:proofErr w:type="spellStart"/>
-            <w:r>
-              <w:rPr>
-                <w:b/>
-              </w:rPr>
-              <w:t>APIAdminEmail</w:t>
-            </w:r>
-            <w:proofErr w:type="spellEnd"/>
-            <w:r>
-              <w:rPr>
-                <w:b/>
-              </w:rPr>
-              <w:t xml:space="preserve">: </w:t>
-            </w:r>
-            <w:r>
-              <w:t>[admin email]</w:t>
-            </w:r>
-          </w:p>
-          <w:p>
-            <w:pPr>
-              <w:ind w:left="720"/>
-              <w:cnfStyle w:val="000000000000" w:firstRow="0" w:lastRow="0" w:firstColumn="0" w:lastColumn="0" w:oddVBand="0" w:evenVBand="0" w:oddHBand="0" w:evenHBand="0" w:firstRowFirstColumn="0" w:firstRowLastColumn="0" w:lastRowFirstColumn="0" w:lastRowLastColumn="0"/>
-            </w:pPr>
-          </w:p>
-          <w:p>
-            <w:pPr>
-              <w:cnfStyle w:val="000000000000" w:firstRow="0" w:lastRow="0" w:firstColumn="0" w:lastColumn="0" w:oddVBand="0" w:evenVBand="0" w:oddHBand="0" w:evenHBand="0" w:firstRowFirstColumn="0" w:firstRowLastColumn="0" w:lastRowFirstColumn="0" w:lastRowLastColumn="0"/>
-            </w:pPr>
-            <w:r>
-              <w:t xml:space="preserve">This script will create an instance of </w:t>
-            </w:r>
-            <w:proofErr w:type="spellStart"/>
-            <w:r>
-              <w:t>APIManagement</w:t>
-            </w:r>
-            <w:proofErr w:type="spellEnd"/>
+              <w:t>Management</w:t>
+            </w:r>
             <w:r>
               <w:t>. Validate that the script provision</w:t>
             </w:r>
@@ -1968,16 +1974,17 @@
             <w:r>
               <w:t xml:space="preserve"> </w:t>
             </w:r>
-            <w:proofErr w:type="spellStart"/>
-            <w:r>
-              <w:t>APIManagement</w:t>
-            </w:r>
-            <w:proofErr w:type="spellEnd"/>
+            <w:r>
+              <w:t>API</w:t>
+            </w:r>
             <w:r>
               <w:t xml:space="preserve"> </w:t>
             </w:r>
             <w:r>
-              <w:t xml:space="preserve">has been created by navigating to the Azure Portal Resource Groups screen. </w:t>
+              <w:t xml:space="preserve">Management </w:t>
+            </w:r>
+            <w:r>
+              <w:t xml:space="preserve">by navigating to the Azure Portal Resource Groups screen. </w:t>
             </w:r>
           </w:p>
           <w:p>
@@ -12306,7 +12313,7 @@
           <w:p>
             <w:r>
               <w:lastRenderedPageBreak/>
-              <w:t>9</w:t>
+              <w:t>8</w:t>
             </w:r>
           </w:p>
         </w:tc>
@@ -12352,18 +12359,11 @@
               <w:t>libraries</w:t>
             </w:r>
             <w:r>
-              <w:t xml:space="preserve"> are built as NuGet packages. There is a PowerShell script that </w:t>
-            </w:r>
-          </w:p>
-          <w:p>
-            <w:pPr>
-              <w:cnfStyle w:val="000000000000" w:firstRow="0" w:lastRow="0" w:firstColumn="0" w:lastColumn="0" w:oddVBand="0" w:evenVBand="0" w:oddHBand="0" w:evenHBand="0" w:firstRowFirstColumn="0" w:firstRowLastColumn="0" w:lastRowFirstColumn="0" w:lastRowLastColumn="0"/>
-            </w:pPr>
-          </w:p>
-          <w:p>
-            <w:pPr>
-              <w:cnfStyle w:val="000000000000" w:firstRow="0" w:lastRow="0" w:firstColumn="0" w:lastColumn="0" w:oddVBand="0" w:evenVBand="0" w:oddHBand="0" w:evenHBand="0" w:firstRowFirstColumn="0" w:firstRowLastColumn="0" w:lastRowFirstColumn="0" w:lastRowLastColumn="0"/>
-            </w:pPr>
+              <w:t xml:space="preserve"> are built as NuGet package</w:t>
+            </w:r>
+            <w:r>
+              <w:t xml:space="preserve">s. </w:t>
+            </w:r>
             <w:r>
               <w:t>The message model is a common class library used by both the device and the applications to consume and send messages back and forth via IoT Hub.</w:t>
             </w:r>
@@ -12452,7 +12452,7 @@
               <w:rPr>
                 <w:b/>
               </w:rPr>
-              <w:t>Repo</w:t>
+              <w:t>Path</w:t>
             </w:r>
             <w:r>
               <w:t>: [path to the repo]</w:t>
@@ -12562,10 +12562,8 @@
           <w:p>
             <w:r>
               <w:lastRenderedPageBreak/>
-              <w:t>10</w:t>
-            </w:r>
-            <w:bookmarkStart w:id="0" w:name="_GoBack"/>
-            <w:bookmarkEnd w:id="0"/>
+              <w:t>9</w:t>
+            </w:r>
           </w:p>
         </w:tc>
         <w:tc>
@@ -12645,19 +12643,8 @@
               </w:numPr>
               <w:cnfStyle w:val="000000000000" w:firstRow="0" w:lastRow="0" w:firstColumn="0" w:lastColumn="0" w:oddVBand="0" w:evenVBand="0" w:oddHBand="0" w:evenHBand="0" w:firstRowFirstColumn="0" w:firstRowLastColumn="0" w:lastRowFirstColumn="0" w:lastRowLastColumn="0"/>
             </w:pPr>
-            <w:r>
-              <w:t>You deployed a Stream Analytics Job</w:t>
-            </w:r>
-          </w:p>
-          <w:p>
-            <w:pPr>
-              <w:pStyle w:val="ListParagraph"/>
-              <w:numPr>
-                <w:ilvl w:val="0"/>
-                <w:numId w:val="1"/>
-              </w:numPr>
-              <w:cnfStyle w:val="000000000000" w:firstRow="0" w:lastRow="0" w:firstColumn="0" w:lastColumn="0" w:oddVBand="0" w:evenVBand="0" w:oddHBand="0" w:evenHBand="0" w:firstRowFirstColumn="0" w:firstRowLastColumn="0" w:lastRowFirstColumn="0" w:lastRowLastColumn="0"/>
-            </w:pPr>
+            <w:bookmarkStart w:id="0" w:name="_GoBack"/>
+            <w:bookmarkEnd w:id="0"/>
             <w:r>
               <w:t xml:space="preserve">You updated the </w:t>
             </w:r>

</xml_diff>